<commit_message>
feat: updating my resume
</commit_message>
<xml_diff>
--- a/src/assets/Origho Precious Resume.docx
+++ b/src/assets/Origho Precious Resume.docx
@@ -1,6 +1,6 @@
 
 <file path=word/document.xml><?xml version="1.0" encoding="utf-8"?>
-<w:document xmlns:wpc="http://schemas.microsoft.com/office/word/2010/wordprocessingCanvas" xmlns:cx="http://schemas.microsoft.com/office/drawing/2014/chartex" xmlns:cx1="http://schemas.microsoft.com/office/drawing/2015/9/8/chartex" xmlns:cx2="http://schemas.microsoft.com/office/drawing/2015/10/21/chartex" xmlns:cx3="http://schemas.microsoft.com/office/drawing/2016/5/9/chartex" xmlns:cx4="http://schemas.microsoft.com/office/drawing/2016/5/10/chartex" xmlns:cx5="http://schemas.microsoft.com/office/drawing/2016/5/11/chartex" xmlns:cx6="http://schemas.microsoft.com/office/drawing/2016/5/12/chartex" xmlns:cx7="http://schemas.microsoft.com/office/drawing/2016/5/13/chartex" xmlns:cx8="http://schemas.microsoft.com/office/drawing/2016/5/14/chartex" xmlns:mc="http://schemas.openxmlformats.org/markup-compatibility/2006" xmlns:aink="http://schemas.microsoft.com/office/drawing/2016/ink" xmlns:am3d="http://schemas.microsoft.com/office/drawing/2017/model3d" xmlns:o="urn:schemas-microsoft-com:office:office" xmlns:r="http://schemas.openxmlformats.org/officeDocument/2006/relationships" xmlns:m="http://schemas.openxmlformats.org/officeDocument/2006/math" xmlns:v="urn:schemas-microsoft-com:vml" xmlns:wp14="http://schemas.microsoft.com/office/word/2010/wordprocessingDrawing" xmlns:wp="http://schemas.openxmlformats.org/drawingml/2006/wordprocessingDrawing" xmlns:w10="urn:schemas-microsoft-com:office:word" xmlns:w="http://schemas.openxmlformats.org/wordprocessingml/2006/main" xmlns:w14="http://schemas.microsoft.com/office/word/2010/wordml" xmlns:w15="http://schemas.microsoft.com/office/word/2012/wordml" xmlns:w16cex="http://schemas.microsoft.com/office/word/2018/wordml/cex" xmlns:w16cid="http://schemas.microsoft.com/office/word/2016/wordml/cid" xmlns:w16="http://schemas.microsoft.com/office/word/2018/wordml" xmlns:w16se="http://schemas.microsoft.com/office/word/2015/wordml/symex" xmlns:wpg="http://schemas.microsoft.com/office/word/2010/wordprocessingGroup" xmlns:wpi="http://schemas.microsoft.com/office/word/2010/wordprocessingInk" xmlns:wne="http://schemas.microsoft.com/office/word/2006/wordml" xmlns:wps="http://schemas.microsoft.com/office/word/2010/wordprocessingShape" mc:Ignorable="w14 w15 w16se w16cid w16 w16cex wp14">
+<w:document xmlns:wpc="http://schemas.microsoft.com/office/word/2010/wordprocessingCanvas" xmlns:cx="http://schemas.microsoft.com/office/drawing/2014/chartex" xmlns:cx1="http://schemas.microsoft.com/office/drawing/2015/9/8/chartex" xmlns:cx2="http://schemas.microsoft.com/office/drawing/2015/10/21/chartex" xmlns:cx3="http://schemas.microsoft.com/office/drawing/2016/5/9/chartex" xmlns:cx4="http://schemas.microsoft.com/office/drawing/2016/5/10/chartex" xmlns:cx5="http://schemas.microsoft.com/office/drawing/2016/5/11/chartex" xmlns:cx6="http://schemas.microsoft.com/office/drawing/2016/5/12/chartex" xmlns:cx7="http://schemas.microsoft.com/office/drawing/2016/5/13/chartex" xmlns:cx8="http://schemas.microsoft.com/office/drawing/2016/5/14/chartex" xmlns:mc="http://schemas.openxmlformats.org/markup-compatibility/2006" xmlns:aink="http://schemas.microsoft.com/office/drawing/2016/ink" xmlns:am3d="http://schemas.microsoft.com/office/drawing/2017/model3d" xmlns:o="urn:schemas-microsoft-com:office:office" xmlns:r="http://schemas.openxmlformats.org/officeDocument/2006/relationships" xmlns:m="http://schemas.openxmlformats.org/officeDocument/2006/math" xmlns:v="urn:schemas-microsoft-com:vml" xmlns:wp14="http://schemas.microsoft.com/office/word/2010/wordprocessingDrawing" xmlns:wp="http://schemas.openxmlformats.org/drawingml/2006/wordprocessingDrawing" xmlns:w10="urn:schemas-microsoft-com:office:word" xmlns:w="http://schemas.openxmlformats.org/wordprocessingml/2006/main" xmlns:w14="http://schemas.microsoft.com/office/word/2010/wordml" xmlns:w15="http://schemas.microsoft.com/office/word/2012/wordml" xmlns:w16cex="http://schemas.microsoft.com/office/word/2018/wordml/cex" xmlns:w16cid="http://schemas.microsoft.com/office/word/2016/wordml/cid" xmlns:w16="http://schemas.microsoft.com/office/word/2018/wordml" xmlns:w16sdtdh="http://schemas.microsoft.com/office/word/2020/wordml/sdtdatahash" xmlns:w16se="http://schemas.microsoft.com/office/word/2015/wordml/symex" xmlns:wpg="http://schemas.microsoft.com/office/word/2010/wordprocessingGroup" xmlns:wpi="http://schemas.microsoft.com/office/word/2010/wordprocessingInk" xmlns:wne="http://schemas.microsoft.com/office/word/2006/wordml" xmlns:wps="http://schemas.microsoft.com/office/word/2010/wordprocessingShape" mc:Ignorable="w14 w15 w16se w16cid w16 w16cex w16sdtdh wp14">
   <w:body>
     <w:p>
       <w:pPr>
@@ -80,6 +80,7 @@
       <w:pPr>
         <w:spacing w:before="0"/>
         <w:rPr>
+          <w:rStyle w:val="Hyperlink"/>
           <w:rFonts w:ascii="Oswald" w:eastAsia="Oswald" w:hAnsi="Oswald" w:cs="Oswald"/>
           <w:b/>
           <w:sz w:val="22"/>
@@ -125,7 +126,16 @@
           <w:sz w:val="22"/>
           <w:szCs w:val="22"/>
         </w:rPr>
-        <w:t xml:space="preserve">LinkedIn: </w:t>
+        <w:t>Portfolio</w:t>
+      </w:r>
+      <w:r>
+        <w:rPr>
+          <w:rFonts w:ascii="Oswald" w:eastAsia="Oswald" w:hAnsi="Oswald" w:cs="Oswald"/>
+          <w:b/>
+          <w:sz w:val="22"/>
+          <w:szCs w:val="22"/>
+        </w:rPr>
+        <w:t xml:space="preserve">: </w:t>
       </w:r>
       <w:hyperlink r:id="rId9" w:history="1">
         <w:r>
@@ -136,7 +146,7 @@
             <w:sz w:val="22"/>
             <w:szCs w:val="22"/>
           </w:rPr>
-          <w:t>https://www.linkedin.com/in/orighoprecious/</w:t>
+          <w:t>https://preshcodes.netlify.app/</w:t>
         </w:r>
       </w:hyperlink>
     </w:p>
@@ -159,8 +169,13 @@
       <w:bookmarkStart w:id="3" w:name="_ocvpswguxa6m" w:colFirst="0" w:colLast="0"/>
       <w:bookmarkEnd w:id="3"/>
       <w:r>
-        <w:t>Origho Precious Akpesiri</w:t>
-      </w:r>
+        <w:t xml:space="preserve">Origho Precious </w:t>
+      </w:r>
+      <w:proofErr w:type="spellStart"/>
+      <w:r>
+        <w:t>Akpesiri</w:t>
+      </w:r>
+      <w:proofErr w:type="spellEnd"/>
     </w:p>
     <w:p>
       <w:pPr>
@@ -178,14 +193,7 @@
           <w:sz w:val="36"/>
           <w:szCs w:val="36"/>
         </w:rPr>
-        <w:t xml:space="preserve">Software </w:t>
-      </w:r>
-      <w:r>
-        <w:rPr>
-          <w:sz w:val="36"/>
-          <w:szCs w:val="36"/>
-        </w:rPr>
-        <w:t>Developer</w:t>
+        <w:t>Software Developer</w:t>
       </w:r>
     </w:p>
     <w:p/>
@@ -208,7 +216,7 @@
           <w:sz w:val="24"/>
           <w:szCs w:val="24"/>
         </w:rPr>
-        <w:t xml:space="preserve">I’m a </w:t>
+        <w:t xml:space="preserve">I’m a Software Developer with experience working with </w:t>
       </w:r>
       <w:r>
         <w:rPr>
@@ -217,7 +225,7 @@
           <w:sz w:val="24"/>
           <w:szCs w:val="24"/>
         </w:rPr>
-        <w:t xml:space="preserve">Software Developer </w:t>
+        <w:t>JavaScript</w:t>
       </w:r>
       <w:r>
         <w:rPr>
@@ -226,7 +234,7 @@
           <w:sz w:val="24"/>
           <w:szCs w:val="24"/>
         </w:rPr>
-        <w:t xml:space="preserve">with experience working with Javascript &amp; typecript. I build functional </w:t>
+        <w:t xml:space="preserve"> &amp; </w:t>
       </w:r>
       <w:r>
         <w:rPr>
@@ -235,19 +243,8 @@
           <w:sz w:val="24"/>
           <w:szCs w:val="24"/>
         </w:rPr>
-        <w:t>frontend web apps, turning UI designs to live websites.</w:t>
-      </w:r>
-    </w:p>
-    <w:p>
-      <w:pPr>
-        <w:widowControl w:val="0"/>
-        <w:spacing w:before="0" w:line="240" w:lineRule="auto"/>
-        <w:ind w:left="0"/>
-        <w:rPr>
-          <w:rFonts w:ascii="PT Mono" w:eastAsia="PT Mono" w:hAnsi="PT Mono" w:cs="PT Mono"/>
-          <w:color w:val="999999"/>
-        </w:rPr>
-      </w:pPr>
+        <w:t>Typescript</w:t>
+      </w:r>
       <w:r>
         <w:rPr>
           <w:rFonts w:ascii="Nunito" w:eastAsia="Nunito" w:hAnsi="Nunito" w:cs="Nunito"/>
@@ -255,6 +252,26 @@
           <w:sz w:val="24"/>
           <w:szCs w:val="24"/>
         </w:rPr>
+        <w:t>. I build functional frontend web apps, turning UI designs to live websites.</w:t>
+      </w:r>
+    </w:p>
+    <w:p>
+      <w:pPr>
+        <w:widowControl w:val="0"/>
+        <w:spacing w:before="0" w:line="240" w:lineRule="auto"/>
+        <w:ind w:left="0"/>
+        <w:rPr>
+          <w:rFonts w:ascii="PT Mono" w:eastAsia="PT Mono" w:hAnsi="PT Mono" w:cs="PT Mono"/>
+          <w:color w:val="999999"/>
+        </w:rPr>
+      </w:pPr>
+      <w:r>
+        <w:rPr>
+          <w:rFonts w:ascii="Nunito" w:eastAsia="Nunito" w:hAnsi="Nunito" w:cs="Nunito"/>
+          <w:color w:val="E91D63"/>
+          <w:sz w:val="24"/>
+          <w:szCs w:val="24"/>
+        </w:rPr>
         <w:t>I’m a fast learner and I have good communication skills.</w:t>
       </w:r>
       <w:r>
@@ -264,7 +281,7 @@
           <w:color w:val="999999"/>
         </w:rPr>
         <w:drawing>
-          <wp:inline distT="114300" distB="114300" distL="114300" distR="114300">
+          <wp:inline distT="114300" distB="114300" distL="114300" distR="114300" wp14:anchorId="1FE56E32" wp14:editId="3FC13859">
             <wp:extent cx="5486400" cy="38100"/>
             <wp:effectExtent l="0" t="0" r="0" b="0"/>
             <wp:docPr id="1" name="image1.png" descr="A long, thin rectangle to divide sections of the document"/>
@@ -445,6 +462,7 @@
           <w:szCs w:val="22"/>
         </w:rPr>
       </w:pPr>
+      <w:proofErr w:type="spellStart"/>
       <w:r>
         <w:rPr>
           <w:sz w:val="22"/>
@@ -452,6 +470,7 @@
         </w:rPr>
         <w:t>Javascript</w:t>
       </w:r>
+      <w:proofErr w:type="spellEnd"/>
     </w:p>
     <w:p>
       <w:pPr>
@@ -511,6 +530,7 @@
           <w:szCs w:val="22"/>
         </w:rPr>
       </w:pPr>
+      <w:proofErr w:type="spellStart"/>
       <w:r>
         <w:rPr>
           <w:sz w:val="22"/>
@@ -518,6 +538,7 @@
         </w:rPr>
         <w:t>VSCode</w:t>
       </w:r>
+      <w:proofErr w:type="spellEnd"/>
     </w:p>
     <w:p>
       <w:pPr>
@@ -556,6 +577,7 @@
           <w:sz w:val="22"/>
           <w:szCs w:val="22"/>
         </w:rPr>
+        <w:lastRenderedPageBreak/>
         <w:t>Terminal</w:t>
       </w:r>
     </w:p>
@@ -576,7 +598,6 @@
           <w:sz w:val="22"/>
           <w:szCs w:val="22"/>
         </w:rPr>
-        <w:lastRenderedPageBreak/>
         <w:t>Slack</w:t>
       </w:r>
     </w:p>
@@ -718,6 +739,7 @@
           <w:szCs w:val="22"/>
         </w:rPr>
       </w:pPr>
+      <w:proofErr w:type="spellStart"/>
       <w:r>
         <w:rPr>
           <w:sz w:val="22"/>
@@ -725,6 +747,7 @@
         </w:rPr>
         <w:t>Vercel</w:t>
       </w:r>
+      <w:proofErr w:type="spellEnd"/>
     </w:p>
     <w:p>
       <w:pPr>
@@ -786,6 +809,7 @@
           <w:szCs w:val="22"/>
         </w:rPr>
       </w:pPr>
+      <w:proofErr w:type="spellStart"/>
       <w:r>
         <w:rPr>
           <w:sz w:val="22"/>
@@ -793,6 +817,7 @@
         </w:rPr>
         <w:t>Reactjs</w:t>
       </w:r>
+      <w:proofErr w:type="spellEnd"/>
     </w:p>
     <w:p>
       <w:pPr>
@@ -846,6 +871,7 @@
           <w:szCs w:val="22"/>
         </w:rPr>
       </w:pPr>
+      <w:proofErr w:type="spellStart"/>
       <w:r>
         <w:rPr>
           <w:sz w:val="22"/>
@@ -853,6 +879,7 @@
         </w:rPr>
         <w:t>Tailwindcss</w:t>
       </w:r>
+      <w:proofErr w:type="spellEnd"/>
     </w:p>
     <w:p>
       <w:pPr>
@@ -866,6 +893,7 @@
           <w:szCs w:val="22"/>
         </w:rPr>
       </w:pPr>
+      <w:proofErr w:type="spellStart"/>
       <w:r>
         <w:rPr>
           <w:sz w:val="22"/>
@@ -873,6 +901,7 @@
         </w:rPr>
         <w:t>Nextjs</w:t>
       </w:r>
+      <w:proofErr w:type="spellEnd"/>
     </w:p>
     <w:p>
       <w:pPr>
@@ -936,12 +965,21 @@
       </w:pPr>
       <w:bookmarkStart w:id="7" w:name="_we3ttvrf46v" w:colFirst="0" w:colLast="0"/>
       <w:bookmarkEnd w:id="7"/>
+      <w:proofErr w:type="spellStart"/>
       <w:r>
         <w:rPr>
           <w:sz w:val="24"/>
           <w:szCs w:val="24"/>
         </w:rPr>
-        <w:t>Ijattechnologies, Rivers, Nigeria</w:t>
+        <w:t>Ijattechnologies</w:t>
+      </w:r>
+      <w:proofErr w:type="spellEnd"/>
+      <w:r>
+        <w:rPr>
+          <w:sz w:val="24"/>
+          <w:szCs w:val="24"/>
+        </w:rPr>
+        <w:t>, Rivers, Nigeria</w:t>
       </w:r>
       <w:r>
         <w:rPr>
@@ -954,13 +992,7 @@
     </w:p>
     <w:p>
       <w:r>
-        <w:t xml:space="preserve">AUGUST 2019 </w:t>
-      </w:r>
-      <w:r>
-        <w:t xml:space="preserve">– </w:t>
-      </w:r>
-      <w:r>
-        <w:t>NOVEMBER 2020</w:t>
+        <w:t>AUGUST 2019 – NOVEMBER 2020</w:t>
       </w:r>
     </w:p>
     <w:p>
@@ -979,7 +1011,21 @@
           <w:sz w:val="22"/>
           <w:szCs w:val="22"/>
         </w:rPr>
-        <w:t xml:space="preserve">Responsible for collaborating with team members in building frontend of our projects and updating  UI  components, </w:t>
+        <w:t xml:space="preserve">Responsible for collaborating with team members in building frontend of our projects and </w:t>
+      </w:r>
+      <w:r>
+        <w:rPr>
+          <w:sz w:val="22"/>
+          <w:szCs w:val="22"/>
+        </w:rPr>
+        <w:t>updating UI components</w:t>
+      </w:r>
+      <w:r>
+        <w:rPr>
+          <w:sz w:val="22"/>
+          <w:szCs w:val="22"/>
+        </w:rPr>
+        <w:t xml:space="preserve">, </w:t>
       </w:r>
     </w:p>
     <w:p>
@@ -1026,11 +1072,7 @@
         </w:rPr>
       </w:pPr>
       <w:r>
-        <w:lastRenderedPageBreak/>
-        <w:t xml:space="preserve">JULY  2020 – </w:t>
-      </w:r>
-      <w:r>
-        <w:t>PRESENT</w:t>
+        <w:t>JULY  2020 – PRESENT</w:t>
       </w:r>
     </w:p>
     <w:p>
@@ -1050,14 +1092,7 @@
           <w:sz w:val="22"/>
           <w:szCs w:val="22"/>
         </w:rPr>
-        <w:t>I’m a freelance developer, I work w</w:t>
-      </w:r>
-      <w:r>
-        <w:rPr>
-          <w:sz w:val="22"/>
-          <w:szCs w:val="22"/>
-        </w:rPr>
-        <w:t>ith some of my dev friends on freelance projects</w:t>
+        <w:t>I’m a freelance developer, I work with some of my dev friends on freelance projects</w:t>
       </w:r>
     </w:p>
     <w:p>
@@ -1077,7 +1112,39 @@
           <w:sz w:val="22"/>
           <w:szCs w:val="22"/>
         </w:rPr>
-        <w:t>Most projects require Reactjs and Redux, and a few Nextjs.</w:t>
+        <w:t xml:space="preserve">Most projects require </w:t>
+      </w:r>
+      <w:proofErr w:type="spellStart"/>
+      <w:r>
+        <w:rPr>
+          <w:sz w:val="22"/>
+          <w:szCs w:val="22"/>
+        </w:rPr>
+        <w:t>Reactjs</w:t>
+      </w:r>
+      <w:proofErr w:type="spellEnd"/>
+      <w:r>
+        <w:rPr>
+          <w:sz w:val="22"/>
+          <w:szCs w:val="22"/>
+        </w:rPr>
+        <w:t xml:space="preserve"> and Redux, and a few </w:t>
+      </w:r>
+      <w:proofErr w:type="spellStart"/>
+      <w:r>
+        <w:rPr>
+          <w:sz w:val="22"/>
+          <w:szCs w:val="22"/>
+        </w:rPr>
+        <w:t>Nextjs</w:t>
+      </w:r>
+      <w:proofErr w:type="spellEnd"/>
+      <w:r>
+        <w:rPr>
+          <w:sz w:val="22"/>
+          <w:szCs w:val="22"/>
+        </w:rPr>
+        <w:t>.</w:t>
       </w:r>
     </w:p>
     <w:p/>
@@ -1092,12 +1159,21 @@
           <w:color w:val="2E4440"/>
         </w:rPr>
       </w:pPr>
+      <w:proofErr w:type="spellStart"/>
       <w:r>
         <w:rPr>
           <w:sz w:val="24"/>
           <w:szCs w:val="24"/>
         </w:rPr>
-        <w:t xml:space="preserve">Useparallel, US-Remote </w:t>
+        <w:t>Useparallel</w:t>
+      </w:r>
+      <w:proofErr w:type="spellEnd"/>
+      <w:r>
+        <w:rPr>
+          <w:sz w:val="24"/>
+          <w:szCs w:val="24"/>
+        </w:rPr>
+        <w:t xml:space="preserve">, US-Remote </w:t>
       </w:r>
       <w:r>
         <w:rPr>
@@ -1110,10 +1186,7 @@
     </w:p>
     <w:p>
       <w:r>
-        <w:t>NOVEMBER  2020 -</w:t>
-      </w:r>
-      <w:r>
-        <w:t xml:space="preserve"> PRESENT</w:t>
+        <w:t>NOVEMBER  2020 - PRESENT</w:t>
       </w:r>
     </w:p>
     <w:p>
@@ -1151,14 +1224,23 @@
           <w:sz w:val="22"/>
           <w:szCs w:val="22"/>
         </w:rPr>
-        <w:t xml:space="preserve">Tech stacks I work with </w:t>
-      </w:r>
-      <w:r>
-        <w:rPr>
-          <w:sz w:val="22"/>
-          <w:szCs w:val="22"/>
-        </w:rPr>
-        <w:t>primarily are; Nextjs, Typescript and Redux.</w:t>
+        <w:t xml:space="preserve">Tech stacks I work with primarily are; </w:t>
+      </w:r>
+      <w:proofErr w:type="spellStart"/>
+      <w:r>
+        <w:rPr>
+          <w:sz w:val="22"/>
+          <w:szCs w:val="22"/>
+        </w:rPr>
+        <w:t>Nextjs</w:t>
+      </w:r>
+      <w:proofErr w:type="spellEnd"/>
+      <w:r>
+        <w:rPr>
+          <w:sz w:val="22"/>
+          <w:szCs w:val="22"/>
+        </w:rPr>
+        <w:t>, Typescript and Redux.</w:t>
       </w:r>
     </w:p>
     <w:p>
@@ -1202,7 +1284,7 @@
 </file>
 
 <file path=word/endnotes.xml><?xml version="1.0" encoding="utf-8"?>
-<w:endnotes xmlns:wpc="http://schemas.microsoft.com/office/word/2010/wordprocessingCanvas" xmlns:cx="http://schemas.microsoft.com/office/drawing/2014/chartex" xmlns:cx1="http://schemas.microsoft.com/office/drawing/2015/9/8/chartex" xmlns:cx2="http://schemas.microsoft.com/office/drawing/2015/10/21/chartex" xmlns:cx3="http://schemas.microsoft.com/office/drawing/2016/5/9/chartex" xmlns:cx4="http://schemas.microsoft.com/office/drawing/2016/5/10/chartex" xmlns:cx5="http://schemas.microsoft.com/office/drawing/2016/5/11/chartex" xmlns:cx6="http://schemas.microsoft.com/office/drawing/2016/5/12/chartex" xmlns:cx7="http://schemas.microsoft.com/office/drawing/2016/5/13/chartex" xmlns:cx8="http://schemas.microsoft.com/office/drawing/2016/5/14/chartex" xmlns:mc="http://schemas.openxmlformats.org/markup-compatibility/2006" xmlns:aink="http://schemas.microsoft.com/office/drawing/2016/ink" xmlns:am3d="http://schemas.microsoft.com/office/drawing/2017/model3d" xmlns:o="urn:schemas-microsoft-com:office:office" xmlns:r="http://schemas.openxmlformats.org/officeDocument/2006/relationships" xmlns:m="http://schemas.openxmlformats.org/officeDocument/2006/math" xmlns:v="urn:schemas-microsoft-com:vml" xmlns:wp14="http://schemas.microsoft.com/office/word/2010/wordprocessingDrawing" xmlns:wp="http://schemas.openxmlformats.org/drawingml/2006/wordprocessingDrawing" xmlns:w10="urn:schemas-microsoft-com:office:word" xmlns:w="http://schemas.openxmlformats.org/wordprocessingml/2006/main" xmlns:w14="http://schemas.microsoft.com/office/word/2010/wordml" xmlns:w15="http://schemas.microsoft.com/office/word/2012/wordml" xmlns:w16cex="http://schemas.microsoft.com/office/word/2018/wordml/cex" xmlns:w16cid="http://schemas.microsoft.com/office/word/2016/wordml/cid" xmlns:w16="http://schemas.microsoft.com/office/word/2018/wordml" xmlns:w16se="http://schemas.microsoft.com/office/word/2015/wordml/symex" xmlns:wpg="http://schemas.microsoft.com/office/word/2010/wordprocessingGroup" xmlns:wpi="http://schemas.microsoft.com/office/word/2010/wordprocessingInk" xmlns:wne="http://schemas.microsoft.com/office/word/2006/wordml" xmlns:wps="http://schemas.microsoft.com/office/word/2010/wordprocessingShape" mc:Ignorable="w14 w15 w16se w16cid w16 w16cex wp14">
+<w:endnotes xmlns:wpc="http://schemas.microsoft.com/office/word/2010/wordprocessingCanvas" xmlns:cx="http://schemas.microsoft.com/office/drawing/2014/chartex" xmlns:cx1="http://schemas.microsoft.com/office/drawing/2015/9/8/chartex" xmlns:cx2="http://schemas.microsoft.com/office/drawing/2015/10/21/chartex" xmlns:cx3="http://schemas.microsoft.com/office/drawing/2016/5/9/chartex" xmlns:cx4="http://schemas.microsoft.com/office/drawing/2016/5/10/chartex" xmlns:cx5="http://schemas.microsoft.com/office/drawing/2016/5/11/chartex" xmlns:cx6="http://schemas.microsoft.com/office/drawing/2016/5/12/chartex" xmlns:cx7="http://schemas.microsoft.com/office/drawing/2016/5/13/chartex" xmlns:cx8="http://schemas.microsoft.com/office/drawing/2016/5/14/chartex" xmlns:mc="http://schemas.openxmlformats.org/markup-compatibility/2006" xmlns:aink="http://schemas.microsoft.com/office/drawing/2016/ink" xmlns:am3d="http://schemas.microsoft.com/office/drawing/2017/model3d" xmlns:o="urn:schemas-microsoft-com:office:office" xmlns:r="http://schemas.openxmlformats.org/officeDocument/2006/relationships" xmlns:m="http://schemas.openxmlformats.org/officeDocument/2006/math" xmlns:v="urn:schemas-microsoft-com:vml" xmlns:wp14="http://schemas.microsoft.com/office/word/2010/wordprocessingDrawing" xmlns:wp="http://schemas.openxmlformats.org/drawingml/2006/wordprocessingDrawing" xmlns:w10="urn:schemas-microsoft-com:office:word" xmlns:w="http://schemas.openxmlformats.org/wordprocessingml/2006/main" xmlns:w14="http://schemas.microsoft.com/office/word/2010/wordml" xmlns:w15="http://schemas.microsoft.com/office/word/2012/wordml" xmlns:w16cex="http://schemas.microsoft.com/office/word/2018/wordml/cex" xmlns:w16cid="http://schemas.microsoft.com/office/word/2016/wordml/cid" xmlns:w16="http://schemas.microsoft.com/office/word/2018/wordml" xmlns:w16sdtdh="http://schemas.microsoft.com/office/word/2020/wordml/sdtdatahash" xmlns:w16se="http://schemas.microsoft.com/office/word/2015/wordml/symex" xmlns:wpg="http://schemas.microsoft.com/office/word/2010/wordprocessingGroup" xmlns:wpi="http://schemas.microsoft.com/office/word/2010/wordprocessingInk" xmlns:wne="http://schemas.microsoft.com/office/word/2006/wordml" xmlns:wps="http://schemas.microsoft.com/office/word/2010/wordprocessingShape" mc:Ignorable="w14 w15 w16se w16cid w16 w16cex w16sdtdh wp14">
   <w:endnote w:type="separator" w:id="-1">
     <w:p>
       <w:pPr>
@@ -1227,13 +1309,13 @@
 </file>
 
 <file path=word/footer1.xml><?xml version="1.0" encoding="utf-8"?>
-<w:ftr xmlns:wpc="http://schemas.microsoft.com/office/word/2010/wordprocessingCanvas" xmlns:cx="http://schemas.microsoft.com/office/drawing/2014/chartex" xmlns:cx1="http://schemas.microsoft.com/office/drawing/2015/9/8/chartex" xmlns:cx2="http://schemas.microsoft.com/office/drawing/2015/10/21/chartex" xmlns:cx3="http://schemas.microsoft.com/office/drawing/2016/5/9/chartex" xmlns:cx4="http://schemas.microsoft.com/office/drawing/2016/5/10/chartex" xmlns:cx5="http://schemas.microsoft.com/office/drawing/2016/5/11/chartex" xmlns:cx6="http://schemas.microsoft.com/office/drawing/2016/5/12/chartex" xmlns:cx7="http://schemas.microsoft.com/office/drawing/2016/5/13/chartex" xmlns:cx8="http://schemas.microsoft.com/office/drawing/2016/5/14/chartex" xmlns:mc="http://schemas.openxmlformats.org/markup-compatibility/2006" xmlns:aink="http://schemas.microsoft.com/office/drawing/2016/ink" xmlns:am3d="http://schemas.microsoft.com/office/drawing/2017/model3d" xmlns:o="urn:schemas-microsoft-com:office:office" xmlns:r="http://schemas.openxmlformats.org/officeDocument/2006/relationships" xmlns:m="http://schemas.openxmlformats.org/officeDocument/2006/math" xmlns:v="urn:schemas-microsoft-com:vml" xmlns:wp14="http://schemas.microsoft.com/office/word/2010/wordprocessingDrawing" xmlns:wp="http://schemas.openxmlformats.org/drawingml/2006/wordprocessingDrawing" xmlns:w10="urn:schemas-microsoft-com:office:word" xmlns:w="http://schemas.openxmlformats.org/wordprocessingml/2006/main" xmlns:w14="http://schemas.microsoft.com/office/word/2010/wordml" xmlns:w15="http://schemas.microsoft.com/office/word/2012/wordml" xmlns:w16cex="http://schemas.microsoft.com/office/word/2018/wordml/cex" xmlns:w16cid="http://schemas.microsoft.com/office/word/2016/wordml/cid" xmlns:w16="http://schemas.microsoft.com/office/word/2018/wordml" xmlns:w16se="http://schemas.microsoft.com/office/word/2015/wordml/symex" xmlns:wpg="http://schemas.microsoft.com/office/word/2010/wordprocessingGroup" xmlns:wpi="http://schemas.microsoft.com/office/word/2010/wordprocessingInk" xmlns:wne="http://schemas.microsoft.com/office/word/2006/wordml" xmlns:wps="http://schemas.microsoft.com/office/word/2010/wordprocessingShape" mc:Ignorable="w14 w15 w16se w16cid w16 w16cex wp14">
+<w:ftr xmlns:wpc="http://schemas.microsoft.com/office/word/2010/wordprocessingCanvas" xmlns:cx="http://schemas.microsoft.com/office/drawing/2014/chartex" xmlns:cx1="http://schemas.microsoft.com/office/drawing/2015/9/8/chartex" xmlns:cx2="http://schemas.microsoft.com/office/drawing/2015/10/21/chartex" xmlns:cx3="http://schemas.microsoft.com/office/drawing/2016/5/9/chartex" xmlns:cx4="http://schemas.microsoft.com/office/drawing/2016/5/10/chartex" xmlns:cx5="http://schemas.microsoft.com/office/drawing/2016/5/11/chartex" xmlns:cx6="http://schemas.microsoft.com/office/drawing/2016/5/12/chartex" xmlns:cx7="http://schemas.microsoft.com/office/drawing/2016/5/13/chartex" xmlns:cx8="http://schemas.microsoft.com/office/drawing/2016/5/14/chartex" xmlns:mc="http://schemas.openxmlformats.org/markup-compatibility/2006" xmlns:aink="http://schemas.microsoft.com/office/drawing/2016/ink" xmlns:am3d="http://schemas.microsoft.com/office/drawing/2017/model3d" xmlns:o="urn:schemas-microsoft-com:office:office" xmlns:r="http://schemas.openxmlformats.org/officeDocument/2006/relationships" xmlns:m="http://schemas.openxmlformats.org/officeDocument/2006/math" xmlns:v="urn:schemas-microsoft-com:vml" xmlns:wp14="http://schemas.microsoft.com/office/word/2010/wordprocessingDrawing" xmlns:wp="http://schemas.openxmlformats.org/drawingml/2006/wordprocessingDrawing" xmlns:w10="urn:schemas-microsoft-com:office:word" xmlns:w="http://schemas.openxmlformats.org/wordprocessingml/2006/main" xmlns:w14="http://schemas.microsoft.com/office/word/2010/wordml" xmlns:w15="http://schemas.microsoft.com/office/word/2012/wordml" xmlns:w16cex="http://schemas.microsoft.com/office/word/2018/wordml/cex" xmlns:w16cid="http://schemas.microsoft.com/office/word/2016/wordml/cid" xmlns:w16="http://schemas.microsoft.com/office/word/2018/wordml" xmlns:w16sdtdh="http://schemas.microsoft.com/office/word/2020/wordml/sdtdatahash" xmlns:w16se="http://schemas.microsoft.com/office/word/2015/wordml/symex" xmlns:wpg="http://schemas.microsoft.com/office/word/2010/wordprocessingGroup" xmlns:wpi="http://schemas.microsoft.com/office/word/2010/wordprocessingInk" xmlns:wne="http://schemas.microsoft.com/office/word/2006/wordml" xmlns:wps="http://schemas.microsoft.com/office/word/2010/wordprocessingShape" mc:Ignorable="w14 w15 w16se w16cid w16 w16cex w16sdtdh wp14">
   <w:p/>
 </w:ftr>
 </file>
 
 <file path=word/footnotes.xml><?xml version="1.0" encoding="utf-8"?>
-<w:footnotes xmlns:wpc="http://schemas.microsoft.com/office/word/2010/wordprocessingCanvas" xmlns:cx="http://schemas.microsoft.com/office/drawing/2014/chartex" xmlns:cx1="http://schemas.microsoft.com/office/drawing/2015/9/8/chartex" xmlns:cx2="http://schemas.microsoft.com/office/drawing/2015/10/21/chartex" xmlns:cx3="http://schemas.microsoft.com/office/drawing/2016/5/9/chartex" xmlns:cx4="http://schemas.microsoft.com/office/drawing/2016/5/10/chartex" xmlns:cx5="http://schemas.microsoft.com/office/drawing/2016/5/11/chartex" xmlns:cx6="http://schemas.microsoft.com/office/drawing/2016/5/12/chartex" xmlns:cx7="http://schemas.microsoft.com/office/drawing/2016/5/13/chartex" xmlns:cx8="http://schemas.microsoft.com/office/drawing/2016/5/14/chartex" xmlns:mc="http://schemas.openxmlformats.org/markup-compatibility/2006" xmlns:aink="http://schemas.microsoft.com/office/drawing/2016/ink" xmlns:am3d="http://schemas.microsoft.com/office/drawing/2017/model3d" xmlns:o="urn:schemas-microsoft-com:office:office" xmlns:r="http://schemas.openxmlformats.org/officeDocument/2006/relationships" xmlns:m="http://schemas.openxmlformats.org/officeDocument/2006/math" xmlns:v="urn:schemas-microsoft-com:vml" xmlns:wp14="http://schemas.microsoft.com/office/word/2010/wordprocessingDrawing" xmlns:wp="http://schemas.openxmlformats.org/drawingml/2006/wordprocessingDrawing" xmlns:w10="urn:schemas-microsoft-com:office:word" xmlns:w="http://schemas.openxmlformats.org/wordprocessingml/2006/main" xmlns:w14="http://schemas.microsoft.com/office/word/2010/wordml" xmlns:w15="http://schemas.microsoft.com/office/word/2012/wordml" xmlns:w16cex="http://schemas.microsoft.com/office/word/2018/wordml/cex" xmlns:w16cid="http://schemas.microsoft.com/office/word/2016/wordml/cid" xmlns:w16="http://schemas.microsoft.com/office/word/2018/wordml" xmlns:w16se="http://schemas.microsoft.com/office/word/2015/wordml/symex" xmlns:wpg="http://schemas.microsoft.com/office/word/2010/wordprocessingGroup" xmlns:wpi="http://schemas.microsoft.com/office/word/2010/wordprocessingInk" xmlns:wne="http://schemas.microsoft.com/office/word/2006/wordml" xmlns:wps="http://schemas.microsoft.com/office/word/2010/wordprocessingShape" mc:Ignorable="w14 w15 w16se w16cid w16 w16cex wp14">
+<w:footnotes xmlns:wpc="http://schemas.microsoft.com/office/word/2010/wordprocessingCanvas" xmlns:cx="http://schemas.microsoft.com/office/drawing/2014/chartex" xmlns:cx1="http://schemas.microsoft.com/office/drawing/2015/9/8/chartex" xmlns:cx2="http://schemas.microsoft.com/office/drawing/2015/10/21/chartex" xmlns:cx3="http://schemas.microsoft.com/office/drawing/2016/5/9/chartex" xmlns:cx4="http://schemas.microsoft.com/office/drawing/2016/5/10/chartex" xmlns:cx5="http://schemas.microsoft.com/office/drawing/2016/5/11/chartex" xmlns:cx6="http://schemas.microsoft.com/office/drawing/2016/5/12/chartex" xmlns:cx7="http://schemas.microsoft.com/office/drawing/2016/5/13/chartex" xmlns:cx8="http://schemas.microsoft.com/office/drawing/2016/5/14/chartex" xmlns:mc="http://schemas.openxmlformats.org/markup-compatibility/2006" xmlns:aink="http://schemas.microsoft.com/office/drawing/2016/ink" xmlns:am3d="http://schemas.microsoft.com/office/drawing/2017/model3d" xmlns:o="urn:schemas-microsoft-com:office:office" xmlns:r="http://schemas.openxmlformats.org/officeDocument/2006/relationships" xmlns:m="http://schemas.openxmlformats.org/officeDocument/2006/math" xmlns:v="urn:schemas-microsoft-com:vml" xmlns:wp14="http://schemas.microsoft.com/office/word/2010/wordprocessingDrawing" xmlns:wp="http://schemas.openxmlformats.org/drawingml/2006/wordprocessingDrawing" xmlns:w10="urn:schemas-microsoft-com:office:word" xmlns:w="http://schemas.openxmlformats.org/wordprocessingml/2006/main" xmlns:w14="http://schemas.microsoft.com/office/word/2010/wordml" xmlns:w15="http://schemas.microsoft.com/office/word/2012/wordml" xmlns:w16cex="http://schemas.microsoft.com/office/word/2018/wordml/cex" xmlns:w16cid="http://schemas.microsoft.com/office/word/2016/wordml/cid" xmlns:w16="http://schemas.microsoft.com/office/word/2018/wordml" xmlns:w16sdtdh="http://schemas.microsoft.com/office/word/2020/wordml/sdtdatahash" xmlns:w16se="http://schemas.microsoft.com/office/word/2015/wordml/symex" xmlns:wpg="http://schemas.microsoft.com/office/word/2010/wordprocessingGroup" xmlns:wpi="http://schemas.microsoft.com/office/word/2010/wordprocessingInk" xmlns:wne="http://schemas.microsoft.com/office/word/2006/wordml" xmlns:wps="http://schemas.microsoft.com/office/word/2010/wordprocessingShape" mc:Ignorable="w14 w15 w16se w16cid w16 w16cex w16sdtdh wp14">
   <w:footnote w:type="separator" w:id="-1">
     <w:p>
       <w:pPr>
@@ -1258,7 +1340,7 @@
 </file>
 
 <file path=word/numbering.xml><?xml version="1.0" encoding="utf-8"?>
-<w:numbering xmlns:wpc="http://schemas.microsoft.com/office/word/2010/wordprocessingCanvas" xmlns:cx="http://schemas.microsoft.com/office/drawing/2014/chartex" xmlns:cx1="http://schemas.microsoft.com/office/drawing/2015/9/8/chartex" xmlns:cx2="http://schemas.microsoft.com/office/drawing/2015/10/21/chartex" xmlns:cx3="http://schemas.microsoft.com/office/drawing/2016/5/9/chartex" xmlns:cx4="http://schemas.microsoft.com/office/drawing/2016/5/10/chartex" xmlns:cx5="http://schemas.microsoft.com/office/drawing/2016/5/11/chartex" xmlns:cx6="http://schemas.microsoft.com/office/drawing/2016/5/12/chartex" xmlns:cx7="http://schemas.microsoft.com/office/drawing/2016/5/13/chartex" xmlns:cx8="http://schemas.microsoft.com/office/drawing/2016/5/14/chartex" xmlns:mc="http://schemas.openxmlformats.org/markup-compatibility/2006" xmlns:aink="http://schemas.microsoft.com/office/drawing/2016/ink" xmlns:am3d="http://schemas.microsoft.com/office/drawing/2017/model3d" xmlns:o="urn:schemas-microsoft-com:office:office" xmlns:r="http://schemas.openxmlformats.org/officeDocument/2006/relationships" xmlns:m="http://schemas.openxmlformats.org/officeDocument/2006/math" xmlns:v="urn:schemas-microsoft-com:vml" xmlns:wp14="http://schemas.microsoft.com/office/word/2010/wordprocessingDrawing" xmlns:wp="http://schemas.openxmlformats.org/drawingml/2006/wordprocessingDrawing" xmlns:w10="urn:schemas-microsoft-com:office:word" xmlns:w="http://schemas.openxmlformats.org/wordprocessingml/2006/main" xmlns:w14="http://schemas.microsoft.com/office/word/2010/wordml" xmlns:w15="http://schemas.microsoft.com/office/word/2012/wordml" xmlns:w16cex="http://schemas.microsoft.com/office/word/2018/wordml/cex" xmlns:w16cid="http://schemas.microsoft.com/office/word/2016/wordml/cid" xmlns:w16="http://schemas.microsoft.com/office/word/2018/wordml" xmlns:w16se="http://schemas.microsoft.com/office/word/2015/wordml/symex" xmlns:wpg="http://schemas.microsoft.com/office/word/2010/wordprocessingGroup" xmlns:wpi="http://schemas.microsoft.com/office/word/2010/wordprocessingInk" xmlns:wne="http://schemas.microsoft.com/office/word/2006/wordml" xmlns:wps="http://schemas.microsoft.com/office/word/2010/wordprocessingShape" mc:Ignorable="w14 w15 w16se w16cid w16 w16cex wp14">
+<w:numbering xmlns:wpc="http://schemas.microsoft.com/office/word/2010/wordprocessingCanvas" xmlns:cx="http://schemas.microsoft.com/office/drawing/2014/chartex" xmlns:cx1="http://schemas.microsoft.com/office/drawing/2015/9/8/chartex" xmlns:cx2="http://schemas.microsoft.com/office/drawing/2015/10/21/chartex" xmlns:cx3="http://schemas.microsoft.com/office/drawing/2016/5/9/chartex" xmlns:cx4="http://schemas.microsoft.com/office/drawing/2016/5/10/chartex" xmlns:cx5="http://schemas.microsoft.com/office/drawing/2016/5/11/chartex" xmlns:cx6="http://schemas.microsoft.com/office/drawing/2016/5/12/chartex" xmlns:cx7="http://schemas.microsoft.com/office/drawing/2016/5/13/chartex" xmlns:cx8="http://schemas.microsoft.com/office/drawing/2016/5/14/chartex" xmlns:mc="http://schemas.openxmlformats.org/markup-compatibility/2006" xmlns:aink="http://schemas.microsoft.com/office/drawing/2016/ink" xmlns:am3d="http://schemas.microsoft.com/office/drawing/2017/model3d" xmlns:o="urn:schemas-microsoft-com:office:office" xmlns:r="http://schemas.openxmlformats.org/officeDocument/2006/relationships" xmlns:m="http://schemas.openxmlformats.org/officeDocument/2006/math" xmlns:v="urn:schemas-microsoft-com:vml" xmlns:wp14="http://schemas.microsoft.com/office/word/2010/wordprocessingDrawing" xmlns:wp="http://schemas.openxmlformats.org/drawingml/2006/wordprocessingDrawing" xmlns:w10="urn:schemas-microsoft-com:office:word" xmlns:w="http://schemas.openxmlformats.org/wordprocessingml/2006/main" xmlns:w14="http://schemas.microsoft.com/office/word/2010/wordml" xmlns:w15="http://schemas.microsoft.com/office/word/2012/wordml" xmlns:w16cex="http://schemas.microsoft.com/office/word/2018/wordml/cex" xmlns:w16cid="http://schemas.microsoft.com/office/word/2016/wordml/cid" xmlns:w16="http://schemas.microsoft.com/office/word/2018/wordml" xmlns:w16sdtdh="http://schemas.microsoft.com/office/word/2020/wordml/sdtdatahash" xmlns:w16se="http://schemas.microsoft.com/office/word/2015/wordml/symex" xmlns:wpg="http://schemas.microsoft.com/office/word/2010/wordprocessingGroup" xmlns:wpi="http://schemas.microsoft.com/office/word/2010/wordprocessingInk" xmlns:wne="http://schemas.microsoft.com/office/word/2006/wordml" xmlns:wps="http://schemas.microsoft.com/office/word/2010/wordprocessingShape" mc:Ignorable="w14 w15 w16se w16cid w16 w16cex w16sdtdh wp14">
   <w:abstractNum w:abstractNumId="0" w15:restartNumberingAfterBreak="0">
     <w:nsid w:val="0ACF5FEE"/>
     <w:multiLevelType w:val="multilevel"/>
@@ -1727,7 +1809,7 @@
 </file>
 
 <file path=word/styles.xml><?xml version="1.0" encoding="utf-8"?>
-<w:styles xmlns:mc="http://schemas.openxmlformats.org/markup-compatibility/2006" xmlns:r="http://schemas.openxmlformats.org/officeDocument/2006/relationships" xmlns:w="http://schemas.openxmlformats.org/wordprocessingml/2006/main" xmlns:w14="http://schemas.microsoft.com/office/word/2010/wordml" xmlns:w15="http://schemas.microsoft.com/office/word/2012/wordml" xmlns:w16cex="http://schemas.microsoft.com/office/word/2018/wordml/cex" xmlns:w16cid="http://schemas.microsoft.com/office/word/2016/wordml/cid" xmlns:w16="http://schemas.microsoft.com/office/word/2018/wordml" xmlns:w16se="http://schemas.microsoft.com/office/word/2015/wordml/symex" mc:Ignorable="w14 w15 w16se w16cid w16 w16cex">
+<w:styles xmlns:mc="http://schemas.openxmlformats.org/markup-compatibility/2006" xmlns:r="http://schemas.openxmlformats.org/officeDocument/2006/relationships" xmlns:w="http://schemas.openxmlformats.org/wordprocessingml/2006/main" xmlns:w14="http://schemas.microsoft.com/office/word/2010/wordml" xmlns:w15="http://schemas.microsoft.com/office/word/2012/wordml" xmlns:w16cex="http://schemas.microsoft.com/office/word/2018/wordml/cex" xmlns:w16cid="http://schemas.microsoft.com/office/word/2016/wordml/cid" xmlns:w16="http://schemas.microsoft.com/office/word/2018/wordml" xmlns:w16sdtdh="http://schemas.microsoft.com/office/word/2020/wordml/sdtdatahash" xmlns:w16se="http://schemas.microsoft.com/office/word/2015/wordml/symex" mc:Ignorable="w14 w15 w16se w16cid w16 w16cex w16sdtdh">
   <w:docDefaults>
     <w:rPrDefault>
       <w:rPr>
@@ -2339,6 +2421,18 @@
       <w:contextualSpacing/>
     </w:pPr>
   </w:style>
+  <w:style w:type="character" w:styleId="UnresolvedMention">
+    <w:name w:val="Unresolved Mention"/>
+    <w:basedOn w:val="DefaultParagraphFont"/>
+    <w:uiPriority w:val="99"/>
+    <w:semiHidden/>
+    <w:unhideWhenUsed/>
+    <w:rsid w:val="00263894"/>
+    <w:rPr>
+      <w:color w:val="605E5C"/>
+      <w:shd w:val="clear" w:color="auto" w:fill="E1DFDD"/>
+    </w:rPr>
+  </w:style>
 </w:styles>
 </file>
 
@@ -2674,7 +2768,6 @@
 <ds:datastoreItem xmlns:ds="http://schemas.openxmlformats.org/officeDocument/2006/customXml" ds:itemID="{B1977F7D-205B-4081-913C-38D41E755F92}">
   <ds:schemaRefs>
     <ds:schemaRef ds:uri="http://www.wps.cn/officeDocument/2013/wpsCustomData"/>
-    <ds:schemaRef ds:uri="http://www.w3.org/2000/xmlns/"/>
   </ds:schemaRefs>
 </ds:datastoreItem>
 </file>
</xml_diff>